<commit_message>
changes in attached head
</commit_message>
<xml_diff>
--- a/project_information/04_HiddenProfile_Questionnaire.docx
+++ b/project_information/04_HiddenProfile_Questionnaire.docx
@@ -31,6 +31,15 @@
     </w:p>
     <w:sdt>
       <w:sdtPr>
+        <w:rPr>
+          <w:rFonts w:asciiTheme="minorHAnsi" w:eastAsiaTheme="minorHAnsi" w:hAnsiTheme="minorHAnsi" w:cstheme="minorBidi"/>
+          <w:color w:val="auto"/>
+          <w:kern w:val="2"/>
+          <w:sz w:val="22"/>
+          <w:szCs w:val="22"/>
+          <w:lang w:eastAsia="en-US"/>
+          <w14:ligatures w14:val="standardContextual"/>
+        </w:rPr>
         <w:id w:val="1741519072"/>
         <w:docPartObj>
           <w:docPartGallery w:val="Table of Contents"/>
@@ -39,15 +48,8 @@
       </w:sdtPr>
       <w:sdtEndPr>
         <w:rPr>
-          <w:rFonts w:asciiTheme="minorHAnsi" w:eastAsiaTheme="minorHAnsi" w:hAnsiTheme="minorHAnsi" w:cstheme="minorBidi"/>
           <w:b/>
           <w:bCs/>
-          <w:color w:val="auto"/>
-          <w:kern w:val="2"/>
-          <w:sz w:val="22"/>
-          <w:szCs w:val="22"/>
-          <w:lang w:eastAsia="en-US"/>
-          <w14:ligatures w14:val="standardContextual"/>
         </w:rPr>
       </w:sdtEndPr>
       <w:sdtContent>
@@ -3852,6 +3854,80 @@
     </w:p>
     <w:p>
       <w:pPr>
+        <w:rPr>
+          <w:highlight w:val="yellow"/>
+          <w:lang w:val="en-US"/>
+        </w:rPr>
+      </w:pPr>
+      <w:r>
+        <w:rPr>
+          <w:highlight w:val="yellow"/>
+          <w:lang w:val="en-US"/>
+        </w:rPr>
+        <w:t>Alternative:</w:t>
+      </w:r>
+    </w:p>
+    <w:p>
+      <w:pPr>
+        <w:rPr>
+          <w:highlight w:val="yellow"/>
+          <w:lang w:val="en-US"/>
+        </w:rPr>
+      </w:pPr>
+      <w:r>
+        <w:rPr>
+          <w:highlight w:val="yellow"/>
+          <w:lang w:val="en-US"/>
+        </w:rPr>
+        <w:t>There were conflicts about people’s different ideas in the team.</w:t>
+      </w:r>
+    </w:p>
+    <w:p>
+      <w:pPr>
+        <w:rPr>
+          <w:lang w:val="en-US"/>
+        </w:rPr>
+      </w:pPr>
+      <w:r>
+        <w:rPr>
+          <w:highlight w:val="yellow"/>
+          <w:lang w:val="en-US"/>
+        </w:rPr>
+        <w:t xml:space="preserve">I don’t agree at all </w:t>
+      </w:r>
+      <w:r>
+        <w:rPr>
+          <w:highlight w:val="yellow"/>
+          <w:lang w:val="en-US"/>
+        </w:rPr>
+        <w:sym w:font="Wingdings" w:char="F0E0"/>
+      </w:r>
+      <w:r>
+        <w:rPr>
+          <w:highlight w:val="yellow"/>
+          <w:lang w:val="en-US"/>
+        </w:rPr>
+        <w:t xml:space="preserve"> I totally </w:t>
+      </w:r>
+      <w:proofErr w:type="gramStart"/>
+      <w:r>
+        <w:rPr>
+          <w:highlight w:val="yellow"/>
+          <w:lang w:val="en-US"/>
+        </w:rPr>
+        <w:t>agree</w:t>
+      </w:r>
+      <w:proofErr w:type="gramEnd"/>
+    </w:p>
+    <w:p>
+      <w:pPr>
+        <w:rPr>
+          <w:lang w:val="en-US"/>
+        </w:rPr>
+      </w:pPr>
+    </w:p>
+    <w:p>
+      <w:pPr>
         <w:pStyle w:val="berschrift2"/>
         <w:rPr>
           <w:lang w:val="en-US"/>
@@ -6401,13 +6477,7 @@
               <w:rPr>
                 <w:lang w:val="en-US"/>
               </w:rPr>
-              <w:t>To what extent were you satisfied with the WOOP Method</w:t>
-            </w:r>
-            <w:r>
-              <w:rPr>
-                <w:lang w:val="en-US"/>
-              </w:rPr>
-              <w:t>?</w:t>
+              <w:t>To what extent were you satisfied with the WOOP Method?</w:t>
             </w:r>
           </w:p>
         </w:tc>
@@ -6751,13 +6821,7 @@
               <w:rPr>
                 <w:lang w:val="en-US"/>
               </w:rPr>
-              <w:t>To what extent were you satisfied with the final decision made as group</w:t>
-            </w:r>
-            <w:r>
-              <w:rPr>
-                <w:lang w:val="en-US"/>
-              </w:rPr>
-              <w:t>?</w:t>
+              <w:t>To what extent were you satisfied with the final decision made as group?</w:t>
             </w:r>
           </w:p>
           <w:p>
@@ -7915,6 +7979,9 @@
       <w:pPr>
         <w:spacing w:line="480" w:lineRule="auto"/>
         <w:ind w:left="480" w:hanging="480"/>
+        <w:rPr>
+          <w:rStyle w:val="Hyperlink"/>
+        </w:rPr>
       </w:pPr>
       <w:r>
         <w:t xml:space="preserve">Stark, E., </w:t>
@@ -7975,6 +8042,40 @@
           <w:t>https://doi.org/10.1108/TPM-06-2013-0020</w:t>
         </w:r>
       </w:hyperlink>
+    </w:p>
+    <w:p>
+      <w:pPr>
+        <w:spacing w:line="480" w:lineRule="auto"/>
+      </w:pPr>
+      <w:r>
+        <w:t xml:space="preserve">Gächter, S., Starmer, C., &amp; Tufano, F. (2023). </w:t>
+      </w:r>
+      <w:r>
+        <w:rPr>
+          <w:lang w:val="en-US"/>
+        </w:rPr>
+        <w:t>Measuring “group cohesion” to reveal the power of social relationships in team production.</w:t>
+      </w:r>
+      <w:r>
+        <w:rPr>
+          <w:i/>
+          <w:iCs/>
+          <w:lang w:val="en-US"/>
+        </w:rPr>
+        <w:t xml:space="preserve"> Review of Economics and Statistics</w:t>
+      </w:r>
+      <w:r>
+        <w:rPr>
+          <w:lang w:val="en-US"/>
+        </w:rPr>
+        <w:t>, 1-45.</w:t>
+      </w:r>
+    </w:p>
+    <w:p>
+      <w:pPr>
+        <w:spacing w:line="480" w:lineRule="auto"/>
+        <w:ind w:left="480" w:hanging="480"/>
+      </w:pPr>
     </w:p>
     <w:p>
       <w:pPr>
@@ -8311,11 +8412,154 @@
       </w:rPr>
     </w:lvl>
   </w:abstractNum>
+  <w:abstractNum w:abstractNumId="2" w15:restartNumberingAfterBreak="0">
+    <w:nsid w:val="5E373E7A"/>
+    <w:multiLevelType w:val="hybridMultilevel"/>
+    <w:tmpl w:val="248C5A92"/>
+    <w:lvl w:ilvl="0" w:tplc="EDF0BDBA">
+      <w:start w:val="1"/>
+      <w:numFmt w:val="bullet"/>
+      <w:lvlText w:val=""/>
+      <w:lvlJc w:val="left"/>
+      <w:pPr>
+        <w:tabs>
+          <w:tab w:val="num" w:pos="720"/>
+        </w:tabs>
+        <w:ind w:left="720" w:hanging="360"/>
+      </w:pPr>
+      <w:rPr>
+        <w:rFonts w:ascii="Symbol" w:hAnsi="Symbol" w:hint="default"/>
+      </w:rPr>
+    </w:lvl>
+    <w:lvl w:ilvl="1" w:tplc="30D49D4A" w:tentative="1">
+      <w:start w:val="1"/>
+      <w:numFmt w:val="bullet"/>
+      <w:lvlText w:val=""/>
+      <w:lvlJc w:val="left"/>
+      <w:pPr>
+        <w:tabs>
+          <w:tab w:val="num" w:pos="1440"/>
+        </w:tabs>
+        <w:ind w:left="1440" w:hanging="360"/>
+      </w:pPr>
+      <w:rPr>
+        <w:rFonts w:ascii="Symbol" w:hAnsi="Symbol" w:hint="default"/>
+      </w:rPr>
+    </w:lvl>
+    <w:lvl w:ilvl="2" w:tplc="8ECCB3F6" w:tentative="1">
+      <w:start w:val="1"/>
+      <w:numFmt w:val="bullet"/>
+      <w:lvlText w:val=""/>
+      <w:lvlJc w:val="left"/>
+      <w:pPr>
+        <w:tabs>
+          <w:tab w:val="num" w:pos="2160"/>
+        </w:tabs>
+        <w:ind w:left="2160" w:hanging="360"/>
+      </w:pPr>
+      <w:rPr>
+        <w:rFonts w:ascii="Symbol" w:hAnsi="Symbol" w:hint="default"/>
+      </w:rPr>
+    </w:lvl>
+    <w:lvl w:ilvl="3" w:tplc="8D383D74" w:tentative="1">
+      <w:start w:val="1"/>
+      <w:numFmt w:val="bullet"/>
+      <w:lvlText w:val=""/>
+      <w:lvlJc w:val="left"/>
+      <w:pPr>
+        <w:tabs>
+          <w:tab w:val="num" w:pos="2880"/>
+        </w:tabs>
+        <w:ind w:left="2880" w:hanging="360"/>
+      </w:pPr>
+      <w:rPr>
+        <w:rFonts w:ascii="Symbol" w:hAnsi="Symbol" w:hint="default"/>
+      </w:rPr>
+    </w:lvl>
+    <w:lvl w:ilvl="4" w:tplc="FF4A7AF4" w:tentative="1">
+      <w:start w:val="1"/>
+      <w:numFmt w:val="bullet"/>
+      <w:lvlText w:val=""/>
+      <w:lvlJc w:val="left"/>
+      <w:pPr>
+        <w:tabs>
+          <w:tab w:val="num" w:pos="3600"/>
+        </w:tabs>
+        <w:ind w:left="3600" w:hanging="360"/>
+      </w:pPr>
+      <w:rPr>
+        <w:rFonts w:ascii="Symbol" w:hAnsi="Symbol" w:hint="default"/>
+      </w:rPr>
+    </w:lvl>
+    <w:lvl w:ilvl="5" w:tplc="82C063C2" w:tentative="1">
+      <w:start w:val="1"/>
+      <w:numFmt w:val="bullet"/>
+      <w:lvlText w:val=""/>
+      <w:lvlJc w:val="left"/>
+      <w:pPr>
+        <w:tabs>
+          <w:tab w:val="num" w:pos="4320"/>
+        </w:tabs>
+        <w:ind w:left="4320" w:hanging="360"/>
+      </w:pPr>
+      <w:rPr>
+        <w:rFonts w:ascii="Symbol" w:hAnsi="Symbol" w:hint="default"/>
+      </w:rPr>
+    </w:lvl>
+    <w:lvl w:ilvl="6" w:tplc="901AB690" w:tentative="1">
+      <w:start w:val="1"/>
+      <w:numFmt w:val="bullet"/>
+      <w:lvlText w:val=""/>
+      <w:lvlJc w:val="left"/>
+      <w:pPr>
+        <w:tabs>
+          <w:tab w:val="num" w:pos="5040"/>
+        </w:tabs>
+        <w:ind w:left="5040" w:hanging="360"/>
+      </w:pPr>
+      <w:rPr>
+        <w:rFonts w:ascii="Symbol" w:hAnsi="Symbol" w:hint="default"/>
+      </w:rPr>
+    </w:lvl>
+    <w:lvl w:ilvl="7" w:tplc="4F54D90A" w:tentative="1">
+      <w:start w:val="1"/>
+      <w:numFmt w:val="bullet"/>
+      <w:lvlText w:val=""/>
+      <w:lvlJc w:val="left"/>
+      <w:pPr>
+        <w:tabs>
+          <w:tab w:val="num" w:pos="5760"/>
+        </w:tabs>
+        <w:ind w:left="5760" w:hanging="360"/>
+      </w:pPr>
+      <w:rPr>
+        <w:rFonts w:ascii="Symbol" w:hAnsi="Symbol" w:hint="default"/>
+      </w:rPr>
+    </w:lvl>
+    <w:lvl w:ilvl="8" w:tplc="DC6CD082" w:tentative="1">
+      <w:start w:val="1"/>
+      <w:numFmt w:val="bullet"/>
+      <w:lvlText w:val=""/>
+      <w:lvlJc w:val="left"/>
+      <w:pPr>
+        <w:tabs>
+          <w:tab w:val="num" w:pos="6480"/>
+        </w:tabs>
+        <w:ind w:left="6480" w:hanging="360"/>
+      </w:pPr>
+      <w:rPr>
+        <w:rFonts w:ascii="Symbol" w:hAnsi="Symbol" w:hint="default"/>
+      </w:rPr>
+    </w:lvl>
+  </w:abstractNum>
   <w:num w:numId="1" w16cid:durableId="1333485162">
     <w:abstractNumId w:val="1"/>
   </w:num>
   <w:num w:numId="2" w16cid:durableId="559750020">
     <w:abstractNumId w:val="0"/>
+  </w:num>
+  <w:num w:numId="3" w16cid:durableId="1510220091">
+    <w:abstractNumId w:val="2"/>
   </w:num>
 </w:numbering>
 </file>
@@ -8767,7 +9011,6 @@
   <w:style w:type="character" w:default="1" w:styleId="Absatz-Standardschriftart">
     <w:name w:val="Default Paragraph Font"/>
     <w:uiPriority w:val="1"/>
-    <w:semiHidden/>
     <w:unhideWhenUsed/>
   </w:style>
   <w:style w:type="table" w:default="1" w:styleId="NormaleTabelle">

</xml_diff>